<commit_message>
Programacion orientada a objetos
</commit_message>
<xml_diff>
--- a/2355 Mishell Yánez.docx
+++ b/2355 Mishell Yánez.docx
@@ -37,15 +37,7 @@
           <w:b/>
           <w:color w:val="002060"/>
         </w:rPr>
-        <w:t xml:space="preserve">Asignatura: </w:t>
-      </w:r>
-      <w:r>
-        <w:rPr>
-          <w:rFonts w:ascii="Times New Roman" w:hAnsi="Times New Roman" w:cs="Times New Roman"/>
-          <w:b/>
-          <w:color w:val="002060"/>
-        </w:rPr>
-        <w:t>Programación Orientada a Objetos</w:t>
+        <w:t>Asignatura: Programación Orientada a Objetos</w:t>
       </w:r>
     </w:p>
     <w:p>
@@ -64,15 +56,7 @@
           <w:b/>
           <w:color w:val="002060"/>
         </w:rPr>
-        <w:t xml:space="preserve">NRC: </w:t>
-      </w:r>
-      <w:r>
-        <w:rPr>
-          <w:rFonts w:ascii="Times New Roman" w:hAnsi="Times New Roman" w:cs="Times New Roman"/>
-          <w:b/>
-          <w:color w:val="002060"/>
-        </w:rPr>
-        <w:t>2355</w:t>
+        <w:t>NRC: 2355</w:t>
       </w:r>
     </w:p>
     <w:p>
@@ -86,8 +70,6 @@
           <w:color w:val="FF0000"/>
         </w:rPr>
       </w:pPr>
-      <w:bookmarkStart w:id="0" w:name="_GoBack"/>
-      <w:bookmarkEnd w:id="0"/>
       <w:r>
         <w:rPr>
           <w:rFonts w:ascii="Times New Roman" w:hAnsi="Times New Roman" w:cs="Times New Roman"/>
@@ -308,15 +290,7 @@
           <w:b/>
           <w:color w:val="0000CC"/>
         </w:rPr>
-        <w:t xml:space="preserve"> l</w:t>
-      </w:r>
-      <w:r>
-        <w:rPr>
-          <w:rFonts w:ascii="Times New Roman" w:hAnsi="Times New Roman" w:cs="Times New Roman"/>
-          <w:b/>
-          <w:color w:val="0000CC"/>
-        </w:rPr>
-        <w:t>os datos se llaman atributos</w:t>
+        <w:t xml:space="preserve"> los datos se llaman atributos</w:t>
       </w:r>
       <w:r>
         <w:rPr>
@@ -388,15 +362,7 @@
           <w:b/>
           <w:color w:val="0000CC"/>
         </w:rPr>
-        <w:t xml:space="preserve">. </w:t>
-      </w:r>
-      <w:r>
-        <w:rPr>
-          <w:rFonts w:ascii="Times New Roman" w:hAnsi="Times New Roman" w:cs="Times New Roman"/>
-          <w:b/>
-          <w:color w:val="0000CC"/>
-        </w:rPr>
-        <w:t xml:space="preserve">A </w:t>
+        <w:t xml:space="preserve">. A </w:t>
       </w:r>
       <w:r>
         <w:rPr>
@@ -660,6 +626,8 @@
         </w:rPr>
         <w:t>.</w:t>
       </w:r>
+      <w:bookmarkStart w:id="0" w:name="_GoBack"/>
+      <w:bookmarkEnd w:id="0"/>
     </w:p>
     <w:p>
       <w:pPr>
@@ -1768,6 +1736,7 @@
   <w:style w:type="character" w:default="1" w:styleId="Fuentedeprrafopredeter">
     <w:name w:val="Default Paragraph Font"/>
     <w:uiPriority w:val="1"/>
+    <w:semiHidden/>
     <w:unhideWhenUsed/>
   </w:style>
   <w:style w:type="table" w:default="1" w:styleId="Tablanormal">

</xml_diff>